<commit_message>
Fix: Restore CV filename to match index.html download link
</commit_message>
<xml_diff>
--- a/cv/cv_katende.docx
+++ b/cv/cv_katende.docx
@@ -134,32 +134,81 @@
           <w:b/>
           <w:bCs/>
         </w:rPr>
-        <w:t>Data Analytics and BI</w:t>
-      </w:r>
-      <w:r>
-        <w:t xml:space="preserve">, with hands-on experience in Python, SQL, Power BI, Excel, and applied machine learning. Former Junior AI Developer Intern, contributor to </w:t>
-      </w:r>
-      <w:proofErr w:type="spellStart"/>
+        <w:t>Data Analytics and Business Intelligence</w:t>
+      </w:r>
+      <w:r>
+        <w:t xml:space="preserve">, with hands-on experience managing and analyzing data in both </w:t>
+      </w:r>
       <w:r>
         <w:rPr>
           <w:b/>
           <w:bCs/>
         </w:rPr>
-        <w:t>AcadCheck</w:t>
-      </w:r>
-      <w:proofErr w:type="spellEnd"/>
-      <w:r>
-        <w:t xml:space="preserve">, an AI-based plagiarism detection system. Actively seeking a </w:t>
+        <w:t>NGO and private-sector environments</w:t>
+      </w:r>
+      <w:r>
+        <w:t xml:space="preserve">. I have worked as a </w:t>
       </w:r>
       <w:r>
         <w:rPr>
           <w:b/>
           <w:bCs/>
         </w:rPr>
+        <w:t>Data Manager</w:t>
+      </w:r>
+      <w:r>
+        <w:t xml:space="preserve"> and as a </w:t>
+      </w:r>
+      <w:r>
+        <w:rPr>
+          <w:b/>
+          <w:bCs/>
+        </w:rPr>
+        <w:t>Junior AI Developer Intern</w:t>
+      </w:r>
+      <w:r>
+        <w:t>, combining data management, analysis, and applied machine learning.</w:t>
+      </w:r>
+    </w:p>
+    <w:p>
+      <w:pPr>
+        <w:spacing w:after="263"/>
+        <w:ind w:right="-15"/>
+      </w:pPr>
+      <w:r>
+        <w:t xml:space="preserve">I contributed to </w:t>
+      </w:r>
+      <w:proofErr w:type="spellStart"/>
+      <w:r>
+        <w:rPr>
+          <w:b/>
+          <w:bCs/>
+        </w:rPr>
+        <w:t>AcadCheck</w:t>
+      </w:r>
+      <w:proofErr w:type="spellEnd"/>
+      <w:r>
+        <w:t xml:space="preserve">, an AI-based plagiarism detection system, and have built multiple data analytics and BI projects using </w:t>
+      </w:r>
+      <w:r>
+        <w:rPr>
+          <w:b/>
+          <w:bCs/>
+        </w:rPr>
+        <w:t>Python, SQL, Power BI, Excel, and R</w:t>
+      </w:r>
+      <w:r>
+        <w:t xml:space="preserve">. I am currently seeking a </w:t>
+      </w:r>
+      <w:r>
+        <w:rPr>
+          <w:b/>
+          <w:bCs/>
+        </w:rPr>
         <w:t>Junior Data Analyst / BI Analyst</w:t>
       </w:r>
       <w:r>
-        <w:t xml:space="preserve"> role.</w:t>
+        <w:t xml:space="preserve"> role where I can apply my skills to real-world, data-driven decision-making.</w:t>
       </w:r>
     </w:p>
     <w:p>
@@ -299,7 +348,13 @@
       </w:r>
       <w:r>
         <w:br/>
-        <w:t>Graduation: YYYY | GPA: 2.5/4.0</w:t>
+        <w:t xml:space="preserve">Graduation: </w:t>
+      </w:r>
+      <w:r>
+        <w:t>2026 /</w:t>
+      </w:r>
+      <w:r>
+        <w:t>GPA: 2.5/4.0</w:t>
       </w:r>
     </w:p>
     <w:p>
@@ -425,18 +480,185 @@
     </w:p>
     <w:p>
       <w:pPr>
-        <w:spacing w:line="278" w:lineRule="auto"/>
+        <w:rPr>
+          <w:lang w:val="fr-FR"/>
+        </w:rPr>
       </w:pPr>
       <w:r>
         <w:rPr>
           <w:b/>
           <w:bCs/>
+          <w:lang w:val="fr-FR"/>
+        </w:rPr>
+        <w:t>Data Manager / Data Officer</w:t>
+      </w:r>
+      <w:r>
+        <w:rPr>
+          <w:lang w:val="fr-FR"/>
+        </w:rPr>
+        <w:br/>
+        <w:t>Nos Terres Solution à Nos Problèmes (NTSANP) — NGO, Congo</w:t>
+      </w:r>
+      <w:r>
+        <w:rPr>
+          <w:lang w:val="fr-FR"/>
+        </w:rPr>
+        <w:br/>
+        <w:t>2023 – Present</w:t>
+      </w:r>
+    </w:p>
+    <w:p>
+      <w:pPr>
+        <w:numPr>
+          <w:ilvl w:val="0"/>
+          <w:numId w:val="10"/>
+        </w:numPr>
+      </w:pPr>
+      <w:r>
+        <w:t>Manage, clean, and maintain structured datasets to ensure data accuracy, consistency, and reliability</w:t>
+      </w:r>
+    </w:p>
+    <w:p>
+      <w:pPr>
+        <w:numPr>
+          <w:ilvl w:val="0"/>
+          <w:numId w:val="10"/>
+        </w:numPr>
+      </w:pPr>
+      <w:r>
+        <w:t>Design and maintain Excel-based data tracking and reporting systems</w:t>
+      </w:r>
+    </w:p>
+    <w:p>
+      <w:pPr>
+        <w:numPr>
+          <w:ilvl w:val="0"/>
+          <w:numId w:val="10"/>
+        </w:numPr>
+      </w:pPr>
+      <w:r>
+        <w:t>Support data analysis and reporting for operational and decision-making needs</w:t>
+      </w:r>
+    </w:p>
+    <w:p>
+      <w:pPr>
+        <w:numPr>
+          <w:ilvl w:val="0"/>
+          <w:numId w:val="10"/>
+        </w:numPr>
+      </w:pPr>
+      <w:r>
+        <w:t>Implement data quality checks, documentation, and basic governance practices</w:t>
+      </w:r>
+    </w:p>
+    <w:p>
+      <w:pPr>
+        <w:numPr>
+          <w:ilvl w:val="0"/>
+          <w:numId w:val="10"/>
+        </w:numPr>
+      </w:pPr>
+      <w:r>
+        <w:t>Collaborate with field and administrative teams to improve data collection processes</w:t>
+      </w:r>
+    </w:p>
+    <w:p>
+      <w:r>
+        <w:rPr>
+          <w:b/>
+          <w:bCs/>
+        </w:rPr>
+        <w:lastRenderedPageBreak/>
+        <w:t>Data Manager</w:t>
+      </w:r>
+      <w:r>
+        <w:br/>
+        <w:t>CERTECH — Private Company</w:t>
+      </w:r>
+      <w:r>
+        <w:br/>
+        <w:t>20</w:t>
+      </w:r>
+      <w:r>
+        <w:t>19</w:t>
+      </w:r>
+      <w:r>
+        <w:t xml:space="preserve"> – 202</w:t>
+      </w:r>
+      <w:r>
+        <w:t>2</w:t>
+      </w:r>
+    </w:p>
+    <w:p>
+      <w:pPr>
+        <w:numPr>
+          <w:ilvl w:val="0"/>
+          <w:numId w:val="11"/>
+        </w:numPr>
+      </w:pPr>
+      <w:r>
+        <w:t>Managed company datasets and ensured data integrity across operational systems</w:t>
+      </w:r>
+    </w:p>
+    <w:p>
+      <w:pPr>
+        <w:numPr>
+          <w:ilvl w:val="0"/>
+          <w:numId w:val="11"/>
+        </w:numPr>
+      </w:pPr>
+      <w:r>
+        <w:t>Cleaned, organized, and standardized data for reporting and analysis purposes</w:t>
+      </w:r>
+    </w:p>
+    <w:p>
+      <w:pPr>
+        <w:numPr>
+          <w:ilvl w:val="0"/>
+          <w:numId w:val="11"/>
+        </w:numPr>
+      </w:pPr>
+      <w:r>
+        <w:t>Produced periodic reports to support business monitoring and internal decision-making</w:t>
+      </w:r>
+    </w:p>
+    <w:p>
+      <w:pPr>
+        <w:numPr>
+          <w:ilvl w:val="0"/>
+          <w:numId w:val="11"/>
+        </w:numPr>
+      </w:pPr>
+      <w:r>
+        <w:t>Worked closely with teams to ensure accurate and timely data availability</w:t>
+      </w:r>
+    </w:p>
+    <w:p/>
+    <w:p>
+      <w:pPr>
+        <w:spacing w:line="278" w:lineRule="auto"/>
+      </w:pPr>
+      <w:r>
+        <w:rPr>
+          <w:b/>
+          <w:bCs/>
         </w:rPr>
         <w:t>Junior AI Developer Intern</w:t>
       </w:r>
       <w:r>
         <w:br/>
         <w:t>AI &amp; IoT Center — Near East University</w:t>
+      </w:r>
+      <w:r>
+        <w:t xml:space="preserve"> (north </w:t>
+      </w:r>
+      <w:proofErr w:type="spellStart"/>
+      <w:r>
+        <w:t>cyprus</w:t>
+      </w:r>
+      <w:proofErr w:type="spellEnd"/>
+      <w:r>
+        <w:t>)</w:t>
       </w:r>
       <w:r>
         <w:br/>
@@ -644,7 +866,6 @@
         <w:spacing w:line="278" w:lineRule="auto"/>
       </w:pPr>
       <w:r>
-        <w:lastRenderedPageBreak/>
         <w:t>Built an end-to-end data pipeline (ETL) to process and model retail sales data for enterprise-level analytics</w:t>
       </w:r>
     </w:p>
@@ -756,6 +977,7 @@
         <w:spacing w:line="278" w:lineRule="auto"/>
       </w:pPr>
       <w:r>
+        <w:lastRenderedPageBreak/>
         <w:t>Developed a movie recommendation application based on user preferences and similarity-based algorithms</w:t>
       </w:r>
     </w:p>
@@ -937,7 +1159,6 @@
         <w:spacing w:line="278" w:lineRule="auto"/>
       </w:pPr>
       <w:r>
-        <w:lastRenderedPageBreak/>
         <w:t>Analyzed school reports to generate explainable recommendations for academic tracks and future careers</w:t>
       </w:r>
     </w:p>
@@ -1175,6 +1396,7 @@
           <w:b/>
           <w:bCs/>
         </w:rPr>
+        <w:lastRenderedPageBreak/>
         <w:t>Tools</w:t>
       </w:r>
       <w:r>
@@ -1305,183 +1527,6 @@
     </w:p>
     <w:p>
       <w:pPr>
-        <w:pStyle w:val="Titre3"/>
-        <w:ind w:left="-5"/>
-      </w:pPr>
-    </w:p>
-    <w:p>
-      <w:pPr>
-        <w:spacing w:line="278" w:lineRule="auto"/>
-      </w:pPr>
-      <w:r>
-        <w:rPr>
-          <w:b/>
-          <w:bCs/>
-        </w:rPr>
-        <w:t>Junior AI Developer Intern</w:t>
-      </w:r>
-      <w:r>
-        <w:br/>
-        <w:t>AI &amp; IoT Center — Near East University</w:t>
-      </w:r>
-      <w:r>
-        <w:br/>
-        <w:t>6-month internship</w:t>
-      </w:r>
-    </w:p>
-    <w:p>
-      <w:pPr>
-        <w:numPr>
-          <w:ilvl w:val="0"/>
-          <w:numId w:val="1"/>
-        </w:numPr>
-        <w:spacing w:line="278" w:lineRule="auto"/>
-      </w:pPr>
-      <w:r>
-        <w:t xml:space="preserve">Developed an AI-powered plagiarism detection application named </w:t>
-      </w:r>
-      <w:proofErr w:type="spellStart"/>
-      <w:r>
-        <w:rPr>
-          <w:b/>
-          <w:bCs/>
-        </w:rPr>
-        <w:t>AcadCheck</w:t>
-      </w:r>
-      <w:proofErr w:type="spellEnd"/>
-    </w:p>
-    <w:p>
-      <w:pPr>
-        <w:numPr>
-          <w:ilvl w:val="0"/>
-          <w:numId w:val="1"/>
-        </w:numPr>
-        <w:spacing w:line="278" w:lineRule="auto"/>
-      </w:pPr>
-      <w:r>
-        <w:t>Designed text preprocessing and similarity analysis pipelines for academic content</w:t>
-      </w:r>
-    </w:p>
-    <w:p>
-      <w:pPr>
-        <w:numPr>
-          <w:ilvl w:val="0"/>
-          <w:numId w:val="1"/>
-        </w:numPr>
-        <w:spacing w:line="278" w:lineRule="auto"/>
-      </w:pPr>
-      <w:r>
-        <w:t>Applied machine learning and NLP techniques to identify potential plagiarism cases</w:t>
-      </w:r>
-    </w:p>
-    <w:p>
-      <w:pPr>
-        <w:numPr>
-          <w:ilvl w:val="0"/>
-          <w:numId w:val="1"/>
-        </w:numPr>
-        <w:spacing w:line="278" w:lineRule="auto"/>
-      </w:pPr>
-      <w:r>
-        <w:t>Collaborated in a research-oriented environment focused on applied AI and IoT solutions</w:t>
-      </w:r>
-    </w:p>
-    <w:p>
-      <w:pPr>
-        <w:spacing w:after="188"/>
-        <w:ind w:right="-15"/>
-      </w:pPr>
-      <w:r>
-        <w:rPr>
-          <w:noProof/>
-        </w:rPr>
-        <mc:AlternateContent>
-          <mc:Choice Requires="wpg">
-            <w:drawing>
-              <wp:inline distT="0" distB="0" distL="0" distR="0" wp14:anchorId="2092CD7B" wp14:editId="3AE19EAE">
-                <wp:extent cx="6050279" cy="9529"/>
-                <wp:effectExtent l="0" t="0" r="0" b="0"/>
-                <wp:docPr id="637163302" name="Group 3116"/>
-                <wp:cNvGraphicFramePr/>
-                <a:graphic xmlns:a="http://schemas.openxmlformats.org/drawingml/2006/main">
-                  <a:graphicData uri="http://schemas.microsoft.com/office/word/2010/wordprocessingGroup">
-                    <wpg:wgp>
-                      <wpg:cNvGrpSpPr/>
-                      <wpg:grpSpPr>
-                        <a:xfrm>
-                          <a:off x="0" y="0"/>
-                          <a:ext cx="6050279" cy="9529"/>
-                          <a:chOff x="0" y="0"/>
-                          <a:chExt cx="6050279" cy="9529"/>
-                        </a:xfrm>
-                      </wpg:grpSpPr>
-                      <wps:wsp>
-                        <wps:cNvPr id="857305075" name="Shape 237"/>
-                        <wps:cNvSpPr/>
-                        <wps:spPr>
-                          <a:xfrm>
-                            <a:off x="0" y="0"/>
-                            <a:ext cx="6050279" cy="0"/>
-                          </a:xfrm>
-                          <a:custGeom>
-                            <a:avLst/>
-                            <a:gdLst/>
-                            <a:ahLst/>
-                            <a:cxnLst/>
-                            <a:rect l="0" t="0" r="0" b="0"/>
-                            <a:pathLst>
-                              <a:path w="6050279">
-                                <a:moveTo>
-                                  <a:pt x="0" y="0"/>
-                                </a:moveTo>
-                                <a:lnTo>
-                                  <a:pt x="6050279" y="0"/>
-                                </a:lnTo>
-                              </a:path>
-                            </a:pathLst>
-                          </a:custGeom>
-                          <a:ln w="9529" cap="flat">
-                            <a:miter lim="100000"/>
-                          </a:ln>
-                        </wps:spPr>
-                        <wps:style>
-                          <a:lnRef idx="1">
-                            <a:srgbClr val="2E2C2C"/>
-                          </a:lnRef>
-                          <a:fillRef idx="0">
-                            <a:srgbClr val="000000">
-                              <a:alpha val="0"/>
-                            </a:srgbClr>
-                          </a:fillRef>
-                          <a:effectRef idx="0">
-                            <a:scrgbClr r="0" g="0" b="0"/>
-                          </a:effectRef>
-                          <a:fontRef idx="none"/>
-                        </wps:style>
-                        <wps:bodyPr/>
-                      </wps:wsp>
-                    </wpg:wgp>
-                  </a:graphicData>
-                </a:graphic>
-              </wp:inline>
-            </w:drawing>
-          </mc:Choice>
-          <mc:Fallback>
-            <w:pict>
-              <v:group w14:anchorId="7094708F" id="Group 3116" o:spid="_x0000_s1026" style="width:476.4pt;height:.75pt;mso-position-horizontal-relative:char;mso-position-vertical-relative:line" coordsize="60502,95" o:gfxdata="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">
-                <v:shape id="Shape 237" o:spid="_x0000_s1027" style="position:absolute;width:60502;height:0;visibility:visible;mso-wrap-style:square;v-text-anchor:top" coordsize="6050279,0" o:gfxdata="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" path="m,l6050279,e" filled="f" strokecolor="#2e2c2c" strokeweight=".26469mm">
-                  <v:stroke miterlimit="1" joinstyle="miter"/>
-                  <v:path arrowok="t" textboxrect="0,0,6050279,0"/>
-                </v:shape>
-                <w10:anchorlock/>
-              </v:group>
-            </w:pict>
-          </mc:Fallback>
-        </mc:AlternateContent>
-      </w:r>
-    </w:p>
-    <w:p>
-      <w:pPr>
         <w:spacing w:line="278" w:lineRule="auto"/>
       </w:pPr>
       <w:r>
@@ -1502,10 +1547,6 @@
       </w:r>
       <w:r>
         <w:t xml:space="preserve"> — Coursera</w:t>
-      </w:r>
-      <w:r>
-        <w:br/>
-        <w:t>In progress (expected completion: YYYY)</w:t>
       </w:r>
     </w:p>
     <w:p>
@@ -1541,7 +1582,6 @@
         <w:spacing w:line="278" w:lineRule="auto"/>
       </w:pPr>
       <w:r>
-        <w:lastRenderedPageBreak/>
         <w:t>Case-based analytical projects following industry best practices</w:t>
       </w:r>
     </w:p>
@@ -1602,6 +1642,155 @@
 <file path=word/numbering.xml><?xml version="1.0" encoding="utf-8"?>
 <w:numbering xmlns:wpc="http://schemas.microsoft.com/office/word/2010/wordprocessingCanvas" xmlns:cx="http://schemas.microsoft.com/office/drawing/2014/chartex" xmlns:cx1="http://schemas.microsoft.com/office/drawing/2015/9/8/chartex" xmlns:cx2="http://schemas.microsoft.com/office/drawing/2015/10/21/chartex" xmlns:cx3="http://schemas.microsoft.com/office/drawing/2016/5/9/chartex" xmlns:cx4="http://schemas.microsoft.com/office/drawing/2016/5/10/chartex" xmlns:cx5="http://schemas.microsoft.com/office/drawing/2016/5/11/chartex" xmlns:cx6="http://schemas.microsoft.com/office/drawing/2016/5/12/chartex" xmlns:cx7="http://schemas.microsoft.com/office/drawing/2016/5/13/chartex" xmlns:cx8="http://schemas.microsoft.com/office/drawing/2016/5/14/chartex" xmlns:mc="http://schemas.openxmlformats.org/markup-compatibility/2006" xmlns:aink="http://schemas.microsoft.com/office/drawing/2016/ink" xmlns:am3d="http://schemas.microsoft.com/office/drawing/2017/model3d" xmlns:o="urn:schemas-microsoft-com:office:office" xmlns:oel="http://schemas.microsoft.com/office/2019/extlst" xmlns:r="http://schemas.openxmlformats.org/officeDocument/2006/relationships" xmlns:m="http://schemas.openxmlformats.org/officeDocument/2006/math" xmlns:v="urn:schemas-microsoft-com:vml" xmlns:wp14="http://schemas.microsoft.com/office/word/2010/wordprocessingDrawing" xmlns:wp="http://schemas.openxmlformats.org/drawingml/2006/wordprocessingDrawing" xmlns:w10="urn:schemas-microsoft-com:office:word" xmlns:w="http://schemas.openxmlformats.org/wordprocessingml/2006/main" xmlns:w14="http://schemas.microsoft.com/office/word/2010/wordml" xmlns:w15="http://schemas.microsoft.com/office/word/2012/wordml" xmlns:w16cex="http://schemas.microsoft.com/office/word/2018/wordml/cex" xmlns:w16cid="http://schemas.microsoft.com/office/word/2016/wordml/cid" xmlns:w16="http://schemas.microsoft.com/office/word/2018/wordml" xmlns:w16du="http://schemas.microsoft.com/office/word/2023/wordml/word16du" xmlns:w16sdtdh="http://schemas.microsoft.com/office/word/2020/wordml/sdtdatahash" xmlns:w16sdtfl="http://schemas.microsoft.com/office/word/2024/wordml/sdtformatlock" xmlns:w16se="http://schemas.microsoft.com/office/word/2015/wordml/symex" xmlns:wpg="http://schemas.microsoft.com/office/word/2010/wordprocessingGroup" xmlns:wpi="http://schemas.microsoft.com/office/word/2010/wordprocessingInk" xmlns:wne="http://schemas.microsoft.com/office/word/2006/wordml" xmlns:wps="http://schemas.microsoft.com/office/word/2010/wordprocessingShape" mc:Ignorable="w14 w15 w16se w16cid w16 w16cex w16sdtdh w16sdtfl w16du wp14">
   <w:abstractNum w:abstractNumId="0" w15:restartNumberingAfterBreak="0">
+    <w:nsid w:val="069415EF"/>
+    <w:multiLevelType w:val="multilevel"/>
+    <w:tmpl w:val="3E1C1F76"/>
+    <w:lvl w:ilvl="0">
+      <w:start w:val="1"/>
+      <w:numFmt w:val="bullet"/>
+      <w:lvlText w:val=""/>
+      <w:lvlJc w:val="left"/>
+      <w:pPr>
+        <w:tabs>
+          <w:tab w:val="num" w:pos="720"/>
+        </w:tabs>
+        <w:ind w:left="720" w:hanging="360"/>
+      </w:pPr>
+      <w:rPr>
+        <w:rFonts w:ascii="Symbol" w:hAnsi="Symbol" w:hint="default"/>
+        <w:sz w:val="20"/>
+      </w:rPr>
+    </w:lvl>
+    <w:lvl w:ilvl="1" w:tentative="1">
+      <w:start w:val="1"/>
+      <w:numFmt w:val="bullet"/>
+      <w:lvlText w:val="o"/>
+      <w:lvlJc w:val="left"/>
+      <w:pPr>
+        <w:tabs>
+          <w:tab w:val="num" w:pos="1440"/>
+        </w:tabs>
+        <w:ind w:left="1440" w:hanging="360"/>
+      </w:pPr>
+      <w:rPr>
+        <w:rFonts w:ascii="Courier New" w:hAnsi="Courier New" w:hint="default"/>
+        <w:sz w:val="20"/>
+      </w:rPr>
+    </w:lvl>
+    <w:lvl w:ilvl="2" w:tentative="1">
+      <w:start w:val="1"/>
+      <w:numFmt w:val="bullet"/>
+      <w:lvlText w:val=""/>
+      <w:lvlJc w:val="left"/>
+      <w:pPr>
+        <w:tabs>
+          <w:tab w:val="num" w:pos="2160"/>
+        </w:tabs>
+        <w:ind w:left="2160" w:hanging="360"/>
+      </w:pPr>
+      <w:rPr>
+        <w:rFonts w:ascii="Wingdings" w:hAnsi="Wingdings" w:hint="default"/>
+        <w:sz w:val="20"/>
+      </w:rPr>
+    </w:lvl>
+    <w:lvl w:ilvl="3" w:tentative="1">
+      <w:start w:val="1"/>
+      <w:numFmt w:val="bullet"/>
+      <w:lvlText w:val=""/>
+      <w:lvlJc w:val="left"/>
+      <w:pPr>
+        <w:tabs>
+          <w:tab w:val="num" w:pos="2880"/>
+        </w:tabs>
+        <w:ind w:left="2880" w:hanging="360"/>
+      </w:pPr>
+      <w:rPr>
+        <w:rFonts w:ascii="Wingdings" w:hAnsi="Wingdings" w:hint="default"/>
+        <w:sz w:val="20"/>
+      </w:rPr>
+    </w:lvl>
+    <w:lvl w:ilvl="4" w:tentative="1">
+      <w:start w:val="1"/>
+      <w:numFmt w:val="bullet"/>
+      <w:lvlText w:val=""/>
+      <w:lvlJc w:val="left"/>
+      <w:pPr>
+        <w:tabs>
+          <w:tab w:val="num" w:pos="3600"/>
+        </w:tabs>
+        <w:ind w:left="3600" w:hanging="360"/>
+      </w:pPr>
+      <w:rPr>
+        <w:rFonts w:ascii="Wingdings" w:hAnsi="Wingdings" w:hint="default"/>
+        <w:sz w:val="20"/>
+      </w:rPr>
+    </w:lvl>
+    <w:lvl w:ilvl="5" w:tentative="1">
+      <w:start w:val="1"/>
+      <w:numFmt w:val="bullet"/>
+      <w:lvlText w:val=""/>
+      <w:lvlJc w:val="left"/>
+      <w:pPr>
+        <w:tabs>
+          <w:tab w:val="num" w:pos="4320"/>
+        </w:tabs>
+        <w:ind w:left="4320" w:hanging="360"/>
+      </w:pPr>
+      <w:rPr>
+        <w:rFonts w:ascii="Wingdings" w:hAnsi="Wingdings" w:hint="default"/>
+        <w:sz w:val="20"/>
+      </w:rPr>
+    </w:lvl>
+    <w:lvl w:ilvl="6" w:tentative="1">
+      <w:start w:val="1"/>
+      <w:numFmt w:val="bullet"/>
+      <w:lvlText w:val=""/>
+      <w:lvlJc w:val="left"/>
+      <w:pPr>
+        <w:tabs>
+          <w:tab w:val="num" w:pos="5040"/>
+        </w:tabs>
+        <w:ind w:left="5040" w:hanging="360"/>
+      </w:pPr>
+      <w:rPr>
+        <w:rFonts w:ascii="Wingdings" w:hAnsi="Wingdings" w:hint="default"/>
+        <w:sz w:val="20"/>
+      </w:rPr>
+    </w:lvl>
+    <w:lvl w:ilvl="7" w:tentative="1">
+      <w:start w:val="1"/>
+      <w:numFmt w:val="bullet"/>
+      <w:lvlText w:val=""/>
+      <w:lvlJc w:val="left"/>
+      <w:pPr>
+        <w:tabs>
+          <w:tab w:val="num" w:pos="5760"/>
+        </w:tabs>
+        <w:ind w:left="5760" w:hanging="360"/>
+      </w:pPr>
+      <w:rPr>
+        <w:rFonts w:ascii="Wingdings" w:hAnsi="Wingdings" w:hint="default"/>
+        <w:sz w:val="20"/>
+      </w:rPr>
+    </w:lvl>
+    <w:lvl w:ilvl="8" w:tentative="1">
+      <w:start w:val="1"/>
+      <w:numFmt w:val="bullet"/>
+      <w:lvlText w:val=""/>
+      <w:lvlJc w:val="left"/>
+      <w:pPr>
+        <w:tabs>
+          <w:tab w:val="num" w:pos="6480"/>
+        </w:tabs>
+        <w:ind w:left="6480" w:hanging="360"/>
+      </w:pPr>
+      <w:rPr>
+        <w:rFonts w:ascii="Wingdings" w:hAnsi="Wingdings" w:hint="default"/>
+        <w:sz w:val="20"/>
+      </w:rPr>
+    </w:lvl>
+  </w:abstractNum>
+  <w:abstractNum w:abstractNumId="1" w15:restartNumberingAfterBreak="0">
     <w:nsid w:val="0A1624E5"/>
     <w:multiLevelType w:val="multilevel"/>
     <w:tmpl w:val="1A1CF26A"/>
@@ -1750,7 +1939,7 @@
       </w:rPr>
     </w:lvl>
   </w:abstractNum>
-  <w:abstractNum w:abstractNumId="1" w15:restartNumberingAfterBreak="0">
+  <w:abstractNum w:abstractNumId="2" w15:restartNumberingAfterBreak="0">
     <w:nsid w:val="0DBE60FB"/>
     <w:multiLevelType w:val="multilevel"/>
     <w:tmpl w:val="A3FC8E04"/>
@@ -1899,7 +2088,7 @@
       </w:rPr>
     </w:lvl>
   </w:abstractNum>
-  <w:abstractNum w:abstractNumId="2" w15:restartNumberingAfterBreak="0">
+  <w:abstractNum w:abstractNumId="3" w15:restartNumberingAfterBreak="0">
     <w:nsid w:val="1D4A5AA8"/>
     <w:multiLevelType w:val="multilevel"/>
     <w:tmpl w:val="44CE14F2"/>
@@ -2048,7 +2237,7 @@
       </w:rPr>
     </w:lvl>
   </w:abstractNum>
-  <w:abstractNum w:abstractNumId="3" w15:restartNumberingAfterBreak="0">
+  <w:abstractNum w:abstractNumId="4" w15:restartNumberingAfterBreak="0">
     <w:nsid w:val="356A5083"/>
     <w:multiLevelType w:val="multilevel"/>
     <w:tmpl w:val="E6CEF4F8"/>
@@ -2197,7 +2386,156 @@
       </w:rPr>
     </w:lvl>
   </w:abstractNum>
-  <w:abstractNum w:abstractNumId="4" w15:restartNumberingAfterBreak="0">
+  <w:abstractNum w:abstractNumId="5" w15:restartNumberingAfterBreak="0">
+    <w:nsid w:val="593C2DB7"/>
+    <w:multiLevelType w:val="multilevel"/>
+    <w:tmpl w:val="F18E9A6A"/>
+    <w:lvl w:ilvl="0">
+      <w:start w:val="1"/>
+      <w:numFmt w:val="bullet"/>
+      <w:lvlText w:val=""/>
+      <w:lvlJc w:val="left"/>
+      <w:pPr>
+        <w:tabs>
+          <w:tab w:val="num" w:pos="720"/>
+        </w:tabs>
+        <w:ind w:left="720" w:hanging="360"/>
+      </w:pPr>
+      <w:rPr>
+        <w:rFonts w:ascii="Symbol" w:hAnsi="Symbol" w:hint="default"/>
+        <w:sz w:val="20"/>
+      </w:rPr>
+    </w:lvl>
+    <w:lvl w:ilvl="1" w:tentative="1">
+      <w:start w:val="1"/>
+      <w:numFmt w:val="bullet"/>
+      <w:lvlText w:val="o"/>
+      <w:lvlJc w:val="left"/>
+      <w:pPr>
+        <w:tabs>
+          <w:tab w:val="num" w:pos="1440"/>
+        </w:tabs>
+        <w:ind w:left="1440" w:hanging="360"/>
+      </w:pPr>
+      <w:rPr>
+        <w:rFonts w:ascii="Courier New" w:hAnsi="Courier New" w:hint="default"/>
+        <w:sz w:val="20"/>
+      </w:rPr>
+    </w:lvl>
+    <w:lvl w:ilvl="2" w:tentative="1">
+      <w:start w:val="1"/>
+      <w:numFmt w:val="bullet"/>
+      <w:lvlText w:val=""/>
+      <w:lvlJc w:val="left"/>
+      <w:pPr>
+        <w:tabs>
+          <w:tab w:val="num" w:pos="2160"/>
+        </w:tabs>
+        <w:ind w:left="2160" w:hanging="360"/>
+      </w:pPr>
+      <w:rPr>
+        <w:rFonts w:ascii="Wingdings" w:hAnsi="Wingdings" w:hint="default"/>
+        <w:sz w:val="20"/>
+      </w:rPr>
+    </w:lvl>
+    <w:lvl w:ilvl="3" w:tentative="1">
+      <w:start w:val="1"/>
+      <w:numFmt w:val="bullet"/>
+      <w:lvlText w:val=""/>
+      <w:lvlJc w:val="left"/>
+      <w:pPr>
+        <w:tabs>
+          <w:tab w:val="num" w:pos="2880"/>
+        </w:tabs>
+        <w:ind w:left="2880" w:hanging="360"/>
+      </w:pPr>
+      <w:rPr>
+        <w:rFonts w:ascii="Wingdings" w:hAnsi="Wingdings" w:hint="default"/>
+        <w:sz w:val="20"/>
+      </w:rPr>
+    </w:lvl>
+    <w:lvl w:ilvl="4" w:tentative="1">
+      <w:start w:val="1"/>
+      <w:numFmt w:val="bullet"/>
+      <w:lvlText w:val=""/>
+      <w:lvlJc w:val="left"/>
+      <w:pPr>
+        <w:tabs>
+          <w:tab w:val="num" w:pos="3600"/>
+        </w:tabs>
+        <w:ind w:left="3600" w:hanging="360"/>
+      </w:pPr>
+      <w:rPr>
+        <w:rFonts w:ascii="Wingdings" w:hAnsi="Wingdings" w:hint="default"/>
+        <w:sz w:val="20"/>
+      </w:rPr>
+    </w:lvl>
+    <w:lvl w:ilvl="5" w:tentative="1">
+      <w:start w:val="1"/>
+      <w:numFmt w:val="bullet"/>
+      <w:lvlText w:val=""/>
+      <w:lvlJc w:val="left"/>
+      <w:pPr>
+        <w:tabs>
+          <w:tab w:val="num" w:pos="4320"/>
+        </w:tabs>
+        <w:ind w:left="4320" w:hanging="360"/>
+      </w:pPr>
+      <w:rPr>
+        <w:rFonts w:ascii="Wingdings" w:hAnsi="Wingdings" w:hint="default"/>
+        <w:sz w:val="20"/>
+      </w:rPr>
+    </w:lvl>
+    <w:lvl w:ilvl="6" w:tentative="1">
+      <w:start w:val="1"/>
+      <w:numFmt w:val="bullet"/>
+      <w:lvlText w:val=""/>
+      <w:lvlJc w:val="left"/>
+      <w:pPr>
+        <w:tabs>
+          <w:tab w:val="num" w:pos="5040"/>
+        </w:tabs>
+        <w:ind w:left="5040" w:hanging="360"/>
+      </w:pPr>
+      <w:rPr>
+        <w:rFonts w:ascii="Wingdings" w:hAnsi="Wingdings" w:hint="default"/>
+        <w:sz w:val="20"/>
+      </w:rPr>
+    </w:lvl>
+    <w:lvl w:ilvl="7" w:tentative="1">
+      <w:start w:val="1"/>
+      <w:numFmt w:val="bullet"/>
+      <w:lvlText w:val=""/>
+      <w:lvlJc w:val="left"/>
+      <w:pPr>
+        <w:tabs>
+          <w:tab w:val="num" w:pos="5760"/>
+        </w:tabs>
+        <w:ind w:left="5760" w:hanging="360"/>
+      </w:pPr>
+      <w:rPr>
+        <w:rFonts w:ascii="Wingdings" w:hAnsi="Wingdings" w:hint="default"/>
+        <w:sz w:val="20"/>
+      </w:rPr>
+    </w:lvl>
+    <w:lvl w:ilvl="8" w:tentative="1">
+      <w:start w:val="1"/>
+      <w:numFmt w:val="bullet"/>
+      <w:lvlText w:val=""/>
+      <w:lvlJc w:val="left"/>
+      <w:pPr>
+        <w:tabs>
+          <w:tab w:val="num" w:pos="6480"/>
+        </w:tabs>
+        <w:ind w:left="6480" w:hanging="360"/>
+      </w:pPr>
+      <w:rPr>
+        <w:rFonts w:ascii="Wingdings" w:hAnsi="Wingdings" w:hint="default"/>
+        <w:sz w:val="20"/>
+      </w:rPr>
+    </w:lvl>
+  </w:abstractNum>
+  <w:abstractNum w:abstractNumId="6" w15:restartNumberingAfterBreak="0">
     <w:nsid w:val="5ED73849"/>
     <w:multiLevelType w:val="multilevel"/>
     <w:tmpl w:val="121631CE"/>
@@ -2346,7 +2684,7 @@
       </w:rPr>
     </w:lvl>
   </w:abstractNum>
-  <w:abstractNum w:abstractNumId="5" w15:restartNumberingAfterBreak="0">
+  <w:abstractNum w:abstractNumId="7" w15:restartNumberingAfterBreak="0">
     <w:nsid w:val="6321451F"/>
     <w:multiLevelType w:val="multilevel"/>
     <w:tmpl w:val="EC868E5E"/>
@@ -2495,7 +2833,7 @@
       </w:rPr>
     </w:lvl>
   </w:abstractNum>
-  <w:abstractNum w:abstractNumId="6" w15:restartNumberingAfterBreak="0">
+  <w:abstractNum w:abstractNumId="8" w15:restartNumberingAfterBreak="0">
     <w:nsid w:val="6650540E"/>
     <w:multiLevelType w:val="multilevel"/>
     <w:tmpl w:val="D7D6B766"/>
@@ -2644,7 +2982,7 @@
       </w:rPr>
     </w:lvl>
   </w:abstractNum>
-  <w:abstractNum w:abstractNumId="7" w15:restartNumberingAfterBreak="0">
+  <w:abstractNum w:abstractNumId="9" w15:restartNumberingAfterBreak="0">
     <w:nsid w:val="67865887"/>
     <w:multiLevelType w:val="multilevel"/>
     <w:tmpl w:val="04D0103A"/>
@@ -2793,7 +3131,7 @@
       </w:rPr>
     </w:lvl>
   </w:abstractNum>
-  <w:abstractNum w:abstractNumId="8" w15:restartNumberingAfterBreak="0">
+  <w:abstractNum w:abstractNumId="10" w15:restartNumberingAfterBreak="0">
     <w:nsid w:val="69DB3572"/>
     <w:multiLevelType w:val="multilevel"/>
     <w:tmpl w:val="33023C1C"/>
@@ -2943,31 +3281,37 @@
     </w:lvl>
   </w:abstractNum>
   <w:num w:numId="1" w16cid:durableId="460539005">
+    <w:abstractNumId w:val="8"/>
+  </w:num>
+  <w:num w:numId="2" w16cid:durableId="1139422704">
+    <w:abstractNumId w:val="4"/>
+  </w:num>
+  <w:num w:numId="3" w16cid:durableId="1627420430">
+    <w:abstractNumId w:val="9"/>
+  </w:num>
+  <w:num w:numId="4" w16cid:durableId="2111510878">
+    <w:abstractNumId w:val="3"/>
+  </w:num>
+  <w:num w:numId="5" w16cid:durableId="473178450">
+    <w:abstractNumId w:val="7"/>
+  </w:num>
+  <w:num w:numId="6" w16cid:durableId="1460492332">
+    <w:abstractNumId w:val="2"/>
+  </w:num>
+  <w:num w:numId="7" w16cid:durableId="618530521">
+    <w:abstractNumId w:val="10"/>
+  </w:num>
+  <w:num w:numId="8" w16cid:durableId="257107016">
     <w:abstractNumId w:val="6"/>
   </w:num>
-  <w:num w:numId="2" w16cid:durableId="1139422704">
-    <w:abstractNumId w:val="3"/>
-  </w:num>
-  <w:num w:numId="3" w16cid:durableId="1627420430">
-    <w:abstractNumId w:val="7"/>
-  </w:num>
-  <w:num w:numId="4" w16cid:durableId="2111510878">
-    <w:abstractNumId w:val="2"/>
-  </w:num>
-  <w:num w:numId="5" w16cid:durableId="473178450">
-    <w:abstractNumId w:val="5"/>
-  </w:num>
-  <w:num w:numId="6" w16cid:durableId="1460492332">
+  <w:num w:numId="9" w16cid:durableId="1022631227">
     <w:abstractNumId w:val="1"/>
   </w:num>
-  <w:num w:numId="7" w16cid:durableId="618530521">
-    <w:abstractNumId w:val="8"/>
+  <w:num w:numId="10" w16cid:durableId="962153075">
+    <w:abstractNumId w:val="0"/>
   </w:num>
-  <w:num w:numId="8" w16cid:durableId="257107016">
-    <w:abstractNumId w:val="4"/>
-  </w:num>
-  <w:num w:numId="9" w16cid:durableId="1022631227">
-    <w:abstractNumId w:val="0"/>
+  <w:num w:numId="11" w16cid:durableId="492333057">
+    <w:abstractNumId w:val="5"/>
   </w:num>
 </w:numbering>
 </file>
@@ -3582,7 +3926,6 @@
   <w:style w:type="character" w:default="1" w:styleId="Policepardfaut">
     <w:name w:val="Default Paragraph Font"/>
     <w:uiPriority w:val="1"/>
-    <w:semiHidden/>
     <w:unhideWhenUsed/>
   </w:style>
   <w:style w:type="table" w:default="1" w:styleId="TableauNormal">

</xml_diff>